<commit_message>
informe - parte 2
Se empieza a desarrolar el apartado dos del informe del TFG
</commit_message>
<xml_diff>
--- a/Plantilla TFG/Apartado 1.docx
+++ b/Plantilla TFG/Apartado 1.docx
@@ -52,18 +52,30 @@
         <w:t>C</w:t>
       </w:r>
       <w:r>
-        <w:t>ombinando el análisis y tratamiento de datos, mediante sistemas informáticos, con los últimos estudios relacionados con la dietoterapia, para el aprendizaje</w:t>
+        <w:t>ombinando el análisis y tratamiento de datos, mediante sistemas informáticos</w:t>
+      </w:r>
+      <w:r>
+        <w:t>;</w:t>
+      </w:r>
+      <w:r>
+        <w:t xml:space="preserve"> con los últimos estudios relacionados con la dietoterapia, para el aprendizaje</w:t>
       </w:r>
       <w:r>
         <w:t xml:space="preserve"> y</w:t>
+      </w:r>
+      <w:r>
+        <w:t xml:space="preserve"> enseñanza de una buena alimentación</w:t>
+      </w:r>
+      <w:r>
+        <w:t xml:space="preserve">, Se puede llegar a conseguir un gran avance medico/informático, debido a la importancia que la dietoterapia </w:t>
+      </w:r>
+      <w:r>
+        <w:t xml:space="preserve">tiene </w:t>
       </w:r>
       <w:bookmarkStart w:id="0" w:name="_GoBack"/>
       <w:bookmarkEnd w:id="0"/>
       <w:r>
-        <w:t xml:space="preserve"> enseñanza de una buena alimentación</w:t>
-      </w:r>
-      <w:r>
-        <w:t>, Se puede llegar a conseguir un gran avance medico/informático, debido a la importancia que la dietoterapia puede tener en la salud de las personas.</w:t>
+        <w:t>en la salud de las personas.</w:t>
       </w:r>
     </w:p>
     <w:p>

</xml_diff>